<commit_message>
- AFE 80% - New HAL
</commit_message>
<xml_diff>
--- a/Doc/MCP23017.docx
+++ b/Doc/MCP23017.docx
@@ -202,9 +202,7 @@
       </w:r>
     </w:p>
     <w:p>
-      <w:pPr>
-        <w:ind w:left="-709"/>
-      </w:pPr>
+      <w:bookmarkStart w:id="0" w:name="_GoBack"/>
       <w:r>
         <w:rPr>
           <w:noProof/>
@@ -212,9 +210,9 @@
         </w:rPr>
         <w:drawing>
           <wp:inline distT="0" distB="0" distL="0" distR="0">
-            <wp:extent cx="6789813" cy="1127760"/>
-            <wp:effectExtent l="0" t="0" r="0" b="0"/>
-            <wp:docPr id="3" name="Рисунок 3" descr="D:\Work\ТК НФП\ПО\MCP23017.GIF"/>
+            <wp:extent cx="5933440" cy="985520"/>
+            <wp:effectExtent l="0" t="0" r="0" b="5080"/>
+            <wp:docPr id="2" name="Рисунок 2" descr="D:\Work\ТК НФП\ПО\MCP23017.GIF"/>
             <wp:cNvGraphicFramePr>
               <a:graphicFrameLocks xmlns:a="http://schemas.openxmlformats.org/drawingml/2006/main" noChangeAspect="1"/>
             </wp:cNvGraphicFramePr>
@@ -222,7 +220,7 @@
               <a:graphicData uri="http://schemas.openxmlformats.org/drawingml/2006/picture">
                 <pic:pic xmlns:pic="http://schemas.openxmlformats.org/drawingml/2006/picture">
                   <pic:nvPicPr>
-                    <pic:cNvPr id="0" name="Picture 2" descr="D:\Work\ТК НФП\ПО\MCP23017.GIF"/>
+                    <pic:cNvPr id="0" name="Picture 1" descr="D:\Work\ТК НФП\ПО\MCP23017.GIF"/>
                     <pic:cNvPicPr>
                       <a:picLocks noChangeAspect="1" noChangeArrowheads="1"/>
                     </pic:cNvPicPr>
@@ -243,7 +241,7 @@
                   <pic:spPr bwMode="auto">
                     <a:xfrm>
                       <a:off x="0" y="0"/>
-                      <a:ext cx="6790953" cy="1127949"/>
+                      <a:ext cx="5933440" cy="985520"/>
                     </a:xfrm>
                     <a:prstGeom prst="rect">
                       <a:avLst/>
@@ -259,6 +257,7 @@
           </wp:inline>
         </w:drawing>
       </w:r>
+      <w:bookmarkEnd w:id="0"/>
     </w:p>
     <w:p>
       <w:pPr>
@@ -579,8 +578,6 @@
       <w:r>
         <w:t>ФВЧ ЭКГ (</w:t>
       </w:r>
-      <w:bookmarkStart w:id="0" w:name="_GoBack"/>
-      <w:bookmarkEnd w:id="0"/>
       <w:r>
         <w:rPr>
           <w:lang w:val="en-US"/>
@@ -4419,7 +4416,7 @@
 </file>
 
 <file path=customXml/itemProps1.xml><?xml version="1.0" encoding="utf-8"?>
-<ds:datastoreItem xmlns:ds="http://schemas.openxmlformats.org/officeDocument/2006/customXml" ds:itemID="{744E1203-141E-41CE-84CA-39361F34C41D}">
+<ds:datastoreItem xmlns:ds="http://schemas.openxmlformats.org/officeDocument/2006/customXml" ds:itemID="{91ED1148-07B7-4798-82D6-A3370F9C87B5}">
   <ds:schemaRefs>
     <ds:schemaRef ds:uri="http://schemas.openxmlformats.org/officeDocument/2006/bibliography"/>
   </ds:schemaRefs>

</xml_diff>